<commit_message>
Carpeta de Trabajo - CELAYA - 20030427 1840 - ENTREGA MIRY
</commit_message>
<xml_diff>
--- a/TOYOTA-Celaya/Miscelaneus - Concepts - Toyota - CEL - JMM.docx
+++ b/TOYOTA-Celaya/Miscelaneus - Concepts - Toyota - CEL - JMM.docx
@@ -135,6 +135,56 @@
         </w:rPr>
         <w:t xml:space="preserve"> : Mejoramiento Continuo.</w:t>
       </w:r>
+    </w:p>
+    <w:p>
+      <w:pPr>
+        <w:spacing w:after="100" w:line="240" w:lineRule="auto"/>
+        <w:rPr>
+          <w:color w:val="000000" w:themeColor="text1"/>
+          <w:lang w:val="es-MX"/>
+        </w:rPr>
+      </w:pPr>
+      <w:r>
+        <w:rPr>
+          <w:color w:val="000000" w:themeColor="text1"/>
+          <w:lang w:val="es-MX"/>
+        </w:rPr>
+        <w:t xml:space="preserve">KPI : Key </w:t>
+      </w:r>
+      <w:proofErr w:type="spellStart"/>
+      <w:r>
+        <w:rPr>
+          <w:color w:val="000000" w:themeColor="text1"/>
+          <w:lang w:val="es-MX"/>
+        </w:rPr>
+        <w:t>Process</w:t>
+      </w:r>
+      <w:proofErr w:type="spellEnd"/>
+      <w:r>
+        <w:rPr>
+          <w:color w:val="000000" w:themeColor="text1"/>
+          <w:lang w:val="es-MX"/>
+        </w:rPr>
+        <w:t xml:space="preserve"> </w:t>
+      </w:r>
+      <w:proofErr w:type="spellStart"/>
+      <w:r>
+        <w:rPr>
+          <w:color w:val="000000" w:themeColor="text1"/>
+          <w:lang w:val="es-MX"/>
+        </w:rPr>
+        <w:t>Indicator</w:t>
+      </w:r>
+      <w:proofErr w:type="spellEnd"/>
+    </w:p>
+    <w:p>
+      <w:pPr>
+        <w:spacing w:after="100" w:line="240" w:lineRule="auto"/>
+        <w:rPr>
+          <w:color w:val="000000" w:themeColor="text1"/>
+          <w:lang w:val="es-MX"/>
+        </w:rPr>
+      </w:pPr>
     </w:p>
     <w:p>
       <w:pPr>

</xml_diff>

<commit_message>
UPD FOLDER TOYOTA Entrega Miry
</commit_message>
<xml_diff>
--- a/TOYOTA-Celaya/Miscelaneus - Concepts - Toyota - CEL - JMM.docx
+++ b/TOYOTA-Celaya/Miscelaneus - Concepts - Toyota - CEL - JMM.docx
@@ -135,6 +135,56 @@
         </w:rPr>
         <w:t xml:space="preserve"> : Mejoramiento Continuo.</w:t>
       </w:r>
+    </w:p>
+    <w:p>
+      <w:pPr>
+        <w:spacing w:after="100" w:line="240" w:lineRule="auto"/>
+        <w:rPr>
+          <w:color w:val="000000" w:themeColor="text1"/>
+          <w:lang w:val="es-MX"/>
+        </w:rPr>
+      </w:pPr>
+      <w:r>
+        <w:rPr>
+          <w:color w:val="000000" w:themeColor="text1"/>
+          <w:lang w:val="es-MX"/>
+        </w:rPr>
+        <w:t xml:space="preserve">KPI : Key </w:t>
+      </w:r>
+      <w:proofErr w:type="spellStart"/>
+      <w:r>
+        <w:rPr>
+          <w:color w:val="000000" w:themeColor="text1"/>
+          <w:lang w:val="es-MX"/>
+        </w:rPr>
+        <w:t>Process</w:t>
+      </w:r>
+      <w:proofErr w:type="spellEnd"/>
+      <w:r>
+        <w:rPr>
+          <w:color w:val="000000" w:themeColor="text1"/>
+          <w:lang w:val="es-MX"/>
+        </w:rPr>
+        <w:t xml:space="preserve"> </w:t>
+      </w:r>
+      <w:proofErr w:type="spellStart"/>
+      <w:r>
+        <w:rPr>
+          <w:color w:val="000000" w:themeColor="text1"/>
+          <w:lang w:val="es-MX"/>
+        </w:rPr>
+        <w:t>Indicator</w:t>
+      </w:r>
+      <w:proofErr w:type="spellEnd"/>
+    </w:p>
+    <w:p>
+      <w:pPr>
+        <w:spacing w:after="100" w:line="240" w:lineRule="auto"/>
+        <w:rPr>
+          <w:color w:val="000000" w:themeColor="text1"/>
+          <w:lang w:val="es-MX"/>
+        </w:rPr>
+      </w:pPr>
     </w:p>
     <w:p>
       <w:pPr>

</xml_diff>